<commit_message>
feat : last commit
</commit_message>
<xml_diff>
--- a/데이터베이스_프로젝트_최종보고서.docx
+++ b/데이터베이스_프로젝트_최종보고서.docx
@@ -336,7 +336,7 @@
             </w:r>
             <w:r>
               <w:rPr>
-                <w:rFonts w:ascii="Cambria" w:eastAsia="나눔명조 ExtraBold" w:hAnsi="Cambria" w:hint="eastAsia"/>
+                <w:rFonts w:ascii="Cambria" w:eastAsia="나눔명조 ExtraBold" w:hAnsi="Cambria"/>
                 <w:spacing w:val="-8"/>
                 <w:sz w:val="52"/>
                 <w:szCs w:val="18"/>
@@ -354,7 +354,7 @@
             </w:r>
             <w:r>
               <w:rPr>
-                <w:rFonts w:ascii="Cambria" w:eastAsia="나눔명조 ExtraBold" w:hAnsi="Cambria" w:hint="eastAsia"/>
+                <w:rFonts w:ascii="Cambria" w:eastAsia="나눔명조 ExtraBold" w:hAnsi="Cambria"/>
                 <w:spacing w:val="-8"/>
                 <w:sz w:val="52"/>
                 <w:szCs w:val="18"/>
@@ -395,7 +395,7 @@
             </w:pPr>
             <w:r>
               <w:rPr>
-                <w:rFonts w:ascii="Cambria" w:eastAsia="나눔명조" w:hAnsi="Cambria" w:hint="eastAsia"/>
+                <w:rFonts w:ascii="Cambria" w:eastAsia="나눔명조" w:hAnsi="Cambria"/>
                 <w:spacing w:val="-6"/>
                 <w:kern w:val="0"/>
                 <w:sz w:val="24"/>
@@ -415,7 +415,7 @@
             </w:r>
             <w:r>
               <w:rPr>
-                <w:rFonts w:ascii="Cambria" w:eastAsia="나눔명조" w:hAnsi="Cambria" w:hint="eastAsia"/>
+                <w:rFonts w:ascii="Cambria" w:eastAsia="나눔명조" w:hAnsi="Cambria"/>
                 <w:spacing w:val="-6"/>
                 <w:kern w:val="0"/>
                 <w:sz w:val="24"/>
@@ -435,7 +435,7 @@
             </w:r>
             <w:r>
               <w:rPr>
-                <w:rFonts w:ascii="Cambria" w:eastAsia="나눔명조" w:hAnsi="Cambria" w:hint="eastAsia"/>
+                <w:rFonts w:ascii="Cambria" w:eastAsia="나눔명조" w:hAnsi="Cambria"/>
                 <w:spacing w:val="-6"/>
                 <w:kern w:val="0"/>
                 <w:sz w:val="24"/>
@@ -455,7 +455,7 @@
             </w:r>
             <w:r>
               <w:rPr>
-                <w:rFonts w:ascii="Cambria" w:eastAsia="나눔명조" w:hAnsi="Cambria" w:hint="eastAsia"/>
+                <w:rFonts w:ascii="Cambria" w:eastAsia="나눔명조" w:hAnsi="Cambria"/>
                 <w:spacing w:val="-6"/>
                 <w:kern w:val="0"/>
                 <w:sz w:val="24"/>
@@ -939,7 +939,7 @@
             <w:pPr>
               <w:jc w:val="left"/>
               <w:rPr>
-                <w:rFonts w:eastAsiaTheme="minorHAnsi" w:hint="eastAsia"/>
+                <w:rFonts w:eastAsiaTheme="minorHAnsi"/>
                 <w:szCs w:val="18"/>
               </w:rPr>
             </w:pPr>
@@ -948,25 +948,11 @@
                 <w:rFonts w:eastAsiaTheme="minorHAnsi"/>
                 <w:szCs w:val="18"/>
               </w:rPr>
-              <w:t>202</w:t>
-            </w:r>
-            <w:r>
-              <w:rPr>
-                <w:rFonts w:eastAsiaTheme="minorHAnsi" w:hint="eastAsia"/>
-                <w:szCs w:val="18"/>
-              </w:rPr>
-              <w:t>4</w:t>
+              <w:t>2024.0</w:t>
             </w:r>
             <w:r>
               <w:rPr>
                 <w:rFonts w:eastAsiaTheme="minorHAnsi"/>
-                <w:szCs w:val="18"/>
-              </w:rPr>
-              <w:t>.0</w:t>
-            </w:r>
-            <w:r>
-              <w:rPr>
-                <w:rFonts w:eastAsiaTheme="minorHAnsi" w:hint="eastAsia"/>
                 <w:szCs w:val="18"/>
               </w:rPr>
               <w:t>6</w:t>
@@ -980,7 +966,7 @@
             </w:r>
             <w:r>
               <w:rPr>
-                <w:rFonts w:eastAsiaTheme="minorHAnsi" w:hint="eastAsia"/>
+                <w:rFonts w:eastAsiaTheme="minorHAnsi"/>
                 <w:szCs w:val="18"/>
               </w:rPr>
               <w:t>07</w:t>
@@ -1076,6 +1062,7 @@
                 <w:szCs w:val="16"/>
               </w:rPr>
             </w:pPr>
+            <w:proofErr w:type="spellStart"/>
             <w:r>
               <w:rPr>
                 <w:rFonts w:eastAsiaTheme="minorHAnsi" w:hint="eastAsia"/>
@@ -1086,6 +1073,7 @@
               </w:rPr>
               <w:t>강의명</w:t>
             </w:r>
+            <w:proofErr w:type="spellEnd"/>
           </w:p>
         </w:tc>
         <w:tc>
@@ -1156,7 +1144,7 @@
             </w:r>
             <w:r>
               <w:rPr>
-                <w:rFonts w:eastAsiaTheme="minorHAnsi" w:hint="eastAsia"/>
+                <w:rFonts w:eastAsiaTheme="minorHAnsi"/>
                 <w:b/>
                 <w:bCs/>
                 <w:sz w:val="18"/>
@@ -1181,7 +1169,7 @@
             </w:pPr>
             <w:r>
               <w:rPr>
-                <w:rFonts w:eastAsiaTheme="minorHAnsi" w:cs="바탕" w:hint="eastAsia"/>
+                <w:rFonts w:eastAsiaTheme="minorHAnsi" w:cs="바탕"/>
                 <w:sz w:val="18"/>
                 <w:szCs w:val="16"/>
               </w:rPr>
@@ -1242,7 +1230,23 @@
                 <w:sz w:val="18"/>
                 <w:szCs w:val="16"/>
               </w:rPr>
-              <w:t>신동일 교수님</w:t>
+              <w:t>신동일</w:t>
+            </w:r>
+            <w:r>
+              <w:rPr>
+                <w:rFonts w:eastAsiaTheme="minorHAnsi"/>
+                <w:sz w:val="18"/>
+                <w:szCs w:val="16"/>
+              </w:rPr>
+              <w:t xml:space="preserve"> </w:t>
+            </w:r>
+            <w:r>
+              <w:rPr>
+                <w:rFonts w:eastAsiaTheme="minorHAnsi" w:hint="eastAsia"/>
+                <w:sz w:val="18"/>
+                <w:szCs w:val="16"/>
+              </w:rPr>
+              <w:t>교수님</w:t>
             </w:r>
           </w:p>
         </w:tc>
@@ -1315,19 +1319,11 @@
             </w:pPr>
             <w:r>
               <w:rPr>
-                <w:rFonts w:eastAsiaTheme="minorHAnsi" w:hint="eastAsia"/>
-                <w:sz w:val="18"/>
-                <w:szCs w:val="15"/>
-              </w:rPr>
-              <w:t>2</w:t>
-            </w:r>
-            <w:r>
-              <w:rPr>
                 <w:rFonts w:eastAsiaTheme="minorHAnsi"/>
                 <w:sz w:val="18"/>
                 <w:szCs w:val="15"/>
               </w:rPr>
-              <w:t xml:space="preserve">0011675 </w:t>
+              <w:t xml:space="preserve">20011675 </w:t>
             </w:r>
             <w:r>
               <w:rPr>
@@ -1356,11 +1352,19 @@
             </w:pPr>
             <w:r>
               <w:rPr>
+                <w:rFonts w:eastAsiaTheme="minorHAnsi"/>
+                <w:sz w:val="18"/>
+                <w:szCs w:val="15"/>
+              </w:rPr>
+              <w:t xml:space="preserve">20011556 </w:t>
+            </w:r>
+            <w:r>
+              <w:rPr>
                 <w:rFonts w:eastAsiaTheme="minorHAnsi" w:hint="eastAsia"/>
                 <w:sz w:val="18"/>
                 <w:szCs w:val="15"/>
               </w:rPr>
-              <w:t>20011556 송현준</w:t>
+              <w:t>송현준</w:t>
             </w:r>
           </w:p>
         </w:tc>
@@ -1414,7 +1418,7 @@
           <w:pPr>
             <w:pStyle w:val="TOC"/>
             <w:rPr>
-              <w:rFonts w:asciiTheme="majorHAnsi" w:eastAsiaTheme="majorHAnsi" w:hAnsiTheme="majorHAnsi" w:cs="바탕" w:hint="eastAsia"/>
+              <w:rFonts w:asciiTheme="majorHAnsi" w:eastAsiaTheme="majorHAnsi" w:hAnsiTheme="majorHAnsi" w:cs="바탕"/>
               <w:b/>
               <w:bCs/>
             </w:rPr>
@@ -1775,7 +1779,6 @@
         </w:numPr>
         <w:ind w:leftChars="0"/>
         <w:rPr>
-          <w:rFonts w:hint="eastAsia"/>
           <w:sz w:val="40"/>
           <w:szCs w:val="40"/>
         </w:rPr>
@@ -1825,7 +1828,6 @@
         <w:autoSpaceDN/>
         <w:ind w:firstLineChars="100" w:firstLine="280"/>
         <w:rPr>
-          <w:rFonts w:hint="eastAsia"/>
           <w:color w:val="000000" w:themeColor="text1"/>
           <w:sz w:val="28"/>
           <w:szCs w:val="28"/>
@@ -1978,7 +1980,6 @@
         </w:numPr>
         <w:ind w:leftChars="0"/>
         <w:rPr>
-          <w:rFonts w:hint="eastAsia"/>
           <w:sz w:val="40"/>
           <w:szCs w:val="40"/>
         </w:rPr>
@@ -2131,7 +2132,6 @@
         <w:autoSpaceDN/>
         <w:ind w:leftChars="0"/>
         <w:rPr>
-          <w:rFonts w:hint="eastAsia"/>
           <w:color w:val="000000" w:themeColor="text1"/>
           <w:sz w:val="28"/>
           <w:szCs w:val="28"/>
@@ -2503,7 +2503,6 @@
         <w:autoSpaceDN/>
         <w:ind w:leftChars="0"/>
         <w:rPr>
-          <w:rFonts w:hint="eastAsia"/>
           <w:color w:val="000000" w:themeColor="text1"/>
           <w:sz w:val="28"/>
           <w:szCs w:val="28"/>
@@ -2901,49 +2900,7 @@
         <w:rPr>
           <w:rFonts w:hint="eastAsia"/>
         </w:rPr>
-        <w:t xml:space="preserve">제약조건 : 하나의 영화에 </w:t>
-      </w:r>
-      <w:proofErr w:type="spellStart"/>
-      <w:r>
-        <w:rPr>
-          <w:rFonts w:hint="eastAsia"/>
-        </w:rPr>
-        <w:t>여러명의</w:t>
-      </w:r>
-      <w:proofErr w:type="spellEnd"/>
-      <w:r>
-        <w:rPr>
-          <w:rFonts w:hint="eastAsia"/>
-        </w:rPr>
-        <w:t xml:space="preserve"> 배우가 출연, </w:t>
-      </w:r>
-      <w:proofErr w:type="spellStart"/>
-      <w:r>
-        <w:rPr>
-          <w:rFonts w:hint="eastAsia"/>
-        </w:rPr>
-        <w:t>한명의</w:t>
-      </w:r>
-      <w:proofErr w:type="spellEnd"/>
-      <w:r>
-        <w:rPr>
-          <w:rFonts w:hint="eastAsia"/>
-        </w:rPr>
-        <w:t xml:space="preserve"> 배우가 </w:t>
-      </w:r>
-      <w:proofErr w:type="spellStart"/>
-      <w:r>
-        <w:rPr>
-          <w:rFonts w:hint="eastAsia"/>
-        </w:rPr>
-        <w:t>여러개의</w:t>
-      </w:r>
-      <w:proofErr w:type="spellEnd"/>
-      <w:r>
-        <w:rPr>
-          <w:rFonts w:hint="eastAsia"/>
-        </w:rPr>
-        <w:t xml:space="preserve"> 영화에 출연. 따라서 Actor테이블을 추가로 만들어서 Movie테이블과 연관관계를 만들어준다.</w:t>
+        <w:t>제약조건 : 하나의 영화에 여러명의 배우가 출연, 한명의 배우가 여러개의 영화에 출연. 따라서 Actor테이블을 추가로 만들어서 Movie테이블과 연관관계를 만들어준다.</w:t>
       </w:r>
     </w:p>
     <w:p>
@@ -3045,7 +3002,6 @@
           <w:kern w:val="0"/>
         </w:rPr>
       </w:pPr>
-      <w:proofErr w:type="spellStart"/>
       <w:r>
         <w:rPr>
           <w:rFonts w:asciiTheme="majorHAnsi" w:eastAsiaTheme="majorHAnsi" w:hAnsiTheme="majorHAnsi" w:cs="굴림체"/>
@@ -3053,7 +3009,6 @@
         </w:rPr>
         <w:t>MovieID</w:t>
       </w:r>
-      <w:proofErr w:type="spellEnd"/>
       <w:r>
         <w:rPr>
           <w:rFonts w:asciiTheme="majorHAnsi" w:eastAsiaTheme="majorHAnsi" w:hAnsiTheme="majorHAnsi" w:cs="굴림"/>
@@ -3111,7 +3066,6 @@
           <w:kern w:val="0"/>
         </w:rPr>
       </w:pPr>
-      <w:proofErr w:type="spellStart"/>
       <w:r>
         <w:rPr>
           <w:rFonts w:asciiTheme="majorHAnsi" w:eastAsiaTheme="majorHAnsi" w:hAnsiTheme="majorHAnsi" w:cs="굴림체"/>
@@ -3119,7 +3073,6 @@
         </w:rPr>
         <w:t>MovieTime</w:t>
       </w:r>
-      <w:proofErr w:type="spellEnd"/>
       <w:r>
         <w:rPr>
           <w:rFonts w:asciiTheme="majorHAnsi" w:eastAsiaTheme="majorHAnsi" w:hAnsiTheme="majorHAnsi" w:cs="굴림"/>
@@ -3253,23 +3206,7 @@
           <w:rFonts w:asciiTheme="majorHAnsi" w:eastAsiaTheme="majorHAnsi" w:hAnsiTheme="majorHAnsi" w:cs="굴림"/>
           <w:kern w:val="0"/>
         </w:rPr>
-        <w:t xml:space="preserve"> (VARCHAR(255)): 영화의 </w:t>
-      </w:r>
-      <w:proofErr w:type="spellStart"/>
-      <w:r>
-        <w:rPr>
-          <w:rFonts w:asciiTheme="majorHAnsi" w:eastAsiaTheme="majorHAnsi" w:hAnsiTheme="majorHAnsi" w:cs="굴림"/>
-          <w:kern w:val="0"/>
-        </w:rPr>
-        <w:t>소개글입니다</w:t>
-      </w:r>
-      <w:proofErr w:type="spellEnd"/>
-      <w:r>
-        <w:rPr>
-          <w:rFonts w:asciiTheme="majorHAnsi" w:eastAsiaTheme="majorHAnsi" w:hAnsiTheme="majorHAnsi" w:cs="굴림"/>
-          <w:kern w:val="0"/>
-        </w:rPr>
-        <w:t>.</w:t>
+        <w:t xml:space="preserve"> (VARCHAR(255)): 영화의 소개글입니다.</w:t>
       </w:r>
     </w:p>
     <w:p>
@@ -3289,7 +3226,6 @@
           <w:kern w:val="0"/>
         </w:rPr>
       </w:pPr>
-      <w:proofErr w:type="spellStart"/>
       <w:r>
         <w:rPr>
           <w:rFonts w:asciiTheme="majorHAnsi" w:eastAsiaTheme="majorHAnsi" w:hAnsiTheme="majorHAnsi" w:cs="굴림체"/>
@@ -3297,29 +3233,12 @@
         </w:rPr>
         <w:t>ReleaseDate</w:t>
       </w:r>
-      <w:proofErr w:type="spellEnd"/>
-      <w:r>
-        <w:rPr>
-          <w:rFonts w:asciiTheme="majorHAnsi" w:eastAsiaTheme="majorHAnsi" w:hAnsiTheme="majorHAnsi" w:cs="굴림"/>
-          <w:kern w:val="0"/>
-        </w:rPr>
-        <w:t xml:space="preserve"> (DATE): 영화의 </w:t>
-      </w:r>
-      <w:proofErr w:type="spellStart"/>
-      <w:r>
-        <w:rPr>
-          <w:rFonts w:asciiTheme="majorHAnsi" w:eastAsiaTheme="majorHAnsi" w:hAnsiTheme="majorHAnsi" w:cs="굴림"/>
-          <w:kern w:val="0"/>
-        </w:rPr>
-        <w:t>개봉일입니다</w:t>
-      </w:r>
-      <w:proofErr w:type="spellEnd"/>
-      <w:r>
-        <w:rPr>
-          <w:rFonts w:asciiTheme="majorHAnsi" w:eastAsiaTheme="majorHAnsi" w:hAnsiTheme="majorHAnsi" w:cs="굴림"/>
-          <w:kern w:val="0"/>
-        </w:rPr>
-        <w:t>.</w:t>
+      <w:r>
+        <w:rPr>
+          <w:rFonts w:asciiTheme="majorHAnsi" w:eastAsiaTheme="majorHAnsi" w:hAnsiTheme="majorHAnsi" w:cs="굴림"/>
+          <w:kern w:val="0"/>
+        </w:rPr>
+        <w:t xml:space="preserve"> (DATE): 영화의 개봉일입니다.</w:t>
       </w:r>
     </w:p>
     <w:p>
@@ -3465,7 +3384,6 @@
           <w:kern w:val="0"/>
         </w:rPr>
       </w:pPr>
-      <w:proofErr w:type="spellStart"/>
       <w:r>
         <w:rPr>
           <w:rFonts w:asciiTheme="majorHAnsi" w:eastAsiaTheme="majorHAnsi" w:hAnsiTheme="majorHAnsi" w:cs="굴림체"/>
@@ -3473,7 +3391,6 @@
         </w:rPr>
         <w:t>ActorID</w:t>
       </w:r>
-      <w:proofErr w:type="spellEnd"/>
       <w:r>
         <w:rPr>
           <w:rFonts w:asciiTheme="majorHAnsi" w:eastAsiaTheme="majorHAnsi" w:hAnsiTheme="majorHAnsi" w:cs="굴림"/>
@@ -3499,7 +3416,6 @@
           <w:kern w:val="0"/>
         </w:rPr>
       </w:pPr>
-      <w:proofErr w:type="spellStart"/>
       <w:r>
         <w:rPr>
           <w:rFonts w:asciiTheme="majorHAnsi" w:eastAsiaTheme="majorHAnsi" w:hAnsiTheme="majorHAnsi" w:cs="굴림체"/>
@@ -3507,7 +3423,6 @@
         </w:rPr>
         <w:t>ActorName</w:t>
       </w:r>
-      <w:proofErr w:type="spellEnd"/>
       <w:r>
         <w:rPr>
           <w:rFonts w:asciiTheme="majorHAnsi" w:eastAsiaTheme="majorHAnsi" w:hAnsiTheme="majorHAnsi" w:cs="굴림"/>
@@ -3539,27 +3454,7 @@
           <w:bCs/>
           <w:kern w:val="0"/>
         </w:rPr>
-        <w:t>영화배우 테이블 (</w:t>
-      </w:r>
-      <w:proofErr w:type="spellStart"/>
-      <w:r>
-        <w:rPr>
-          <w:rFonts w:asciiTheme="majorHAnsi" w:eastAsiaTheme="majorHAnsi" w:hAnsiTheme="majorHAnsi" w:cs="굴림"/>
-          <w:b/>
-          <w:bCs/>
-          <w:kern w:val="0"/>
-        </w:rPr>
-        <w:t>MovieActors</w:t>
-      </w:r>
-      <w:proofErr w:type="spellEnd"/>
-      <w:r>
-        <w:rPr>
-          <w:rFonts w:asciiTheme="majorHAnsi" w:eastAsiaTheme="majorHAnsi" w:hAnsiTheme="majorHAnsi" w:cs="굴림"/>
-          <w:b/>
-          <w:bCs/>
-          <w:kern w:val="0"/>
-        </w:rPr>
-        <w:t>)</w:t>
+        <w:t>영화배우 테이블 (MovieActors)</w:t>
       </w:r>
     </w:p>
     <w:p>
@@ -3647,7 +3542,6 @@
           <w:kern w:val="0"/>
         </w:rPr>
       </w:pPr>
-      <w:proofErr w:type="spellStart"/>
       <w:r>
         <w:rPr>
           <w:rFonts w:asciiTheme="majorHAnsi" w:eastAsiaTheme="majorHAnsi" w:hAnsiTheme="majorHAnsi" w:cs="굴림체"/>
@@ -3655,7 +3549,6 @@
         </w:rPr>
         <w:t>MovieID</w:t>
       </w:r>
-      <w:proofErr w:type="spellEnd"/>
       <w:r>
         <w:rPr>
           <w:rFonts w:asciiTheme="majorHAnsi" w:eastAsiaTheme="majorHAnsi" w:hAnsiTheme="majorHAnsi" w:cs="굴림"/>
@@ -3668,39 +3561,14 @@
           <w:rFonts w:asciiTheme="majorHAnsi" w:eastAsiaTheme="majorHAnsi" w:hAnsiTheme="majorHAnsi" w:cs="굴림체"/>
           <w:kern w:val="0"/>
         </w:rPr>
-        <w:t>Movies(</w:t>
-      </w:r>
-      <w:proofErr w:type="spellStart"/>
-      <w:r>
-        <w:rPr>
-          <w:rFonts w:asciiTheme="majorHAnsi" w:eastAsiaTheme="majorHAnsi" w:hAnsiTheme="majorHAnsi" w:cs="굴림체"/>
-          <w:kern w:val="0"/>
-        </w:rPr>
-        <w:t>MovieID</w:t>
-      </w:r>
-      <w:proofErr w:type="spellEnd"/>
-      <w:r>
-        <w:rPr>
-          <w:rFonts w:asciiTheme="majorHAnsi" w:eastAsiaTheme="majorHAnsi" w:hAnsiTheme="majorHAnsi" w:cs="굴림체"/>
-          <w:kern w:val="0"/>
-        </w:rPr>
-        <w:t>)</w:t>
-      </w:r>
-      <w:proofErr w:type="spellStart"/>
-      <w:r>
-        <w:rPr>
-          <w:rFonts w:asciiTheme="majorHAnsi" w:eastAsiaTheme="majorHAnsi" w:hAnsiTheme="majorHAnsi" w:cs="굴림"/>
-          <w:kern w:val="0"/>
-        </w:rPr>
-        <w:t>를</w:t>
-      </w:r>
-      <w:proofErr w:type="spellEnd"/>
-      <w:r>
-        <w:rPr>
-          <w:rFonts w:asciiTheme="majorHAnsi" w:eastAsiaTheme="majorHAnsi" w:hAnsiTheme="majorHAnsi" w:cs="굴림"/>
-          <w:kern w:val="0"/>
-        </w:rPr>
-        <w:t xml:space="preserve"> 참조합니다.</w:t>
+        <w:t>Movies(MovieID)</w:t>
+      </w:r>
+      <w:r>
+        <w:rPr>
+          <w:rFonts w:asciiTheme="majorHAnsi" w:eastAsiaTheme="majorHAnsi" w:hAnsiTheme="majorHAnsi" w:cs="굴림"/>
+          <w:kern w:val="0"/>
+        </w:rPr>
+        <w:t>를 참조합니다.</w:t>
       </w:r>
     </w:p>
     <w:p>
@@ -3720,7 +3588,6 @@
           <w:kern w:val="0"/>
         </w:rPr>
       </w:pPr>
-      <w:proofErr w:type="spellStart"/>
       <w:r>
         <w:rPr>
           <w:rFonts w:asciiTheme="majorHAnsi" w:eastAsiaTheme="majorHAnsi" w:hAnsiTheme="majorHAnsi" w:cs="굴림체"/>
@@ -3728,7 +3595,6 @@
         </w:rPr>
         <w:t>ActorID</w:t>
       </w:r>
-      <w:proofErr w:type="spellEnd"/>
       <w:r>
         <w:rPr>
           <w:rFonts w:asciiTheme="majorHAnsi" w:eastAsiaTheme="majorHAnsi" w:hAnsiTheme="majorHAnsi" w:cs="굴림"/>
@@ -3741,39 +3607,14 @@
           <w:rFonts w:asciiTheme="majorHAnsi" w:eastAsiaTheme="majorHAnsi" w:hAnsiTheme="majorHAnsi" w:cs="굴림체"/>
           <w:kern w:val="0"/>
         </w:rPr>
-        <w:t>Actors(</w:t>
-      </w:r>
-      <w:proofErr w:type="spellStart"/>
-      <w:r>
-        <w:rPr>
-          <w:rFonts w:asciiTheme="majorHAnsi" w:eastAsiaTheme="majorHAnsi" w:hAnsiTheme="majorHAnsi" w:cs="굴림체"/>
-          <w:kern w:val="0"/>
-        </w:rPr>
-        <w:t>ActorID</w:t>
-      </w:r>
-      <w:proofErr w:type="spellEnd"/>
-      <w:r>
-        <w:rPr>
-          <w:rFonts w:asciiTheme="majorHAnsi" w:eastAsiaTheme="majorHAnsi" w:hAnsiTheme="majorHAnsi" w:cs="굴림체"/>
-          <w:kern w:val="0"/>
-        </w:rPr>
-        <w:t>)</w:t>
-      </w:r>
-      <w:proofErr w:type="spellStart"/>
-      <w:r>
-        <w:rPr>
-          <w:rFonts w:asciiTheme="majorHAnsi" w:eastAsiaTheme="majorHAnsi" w:hAnsiTheme="majorHAnsi" w:cs="굴림"/>
-          <w:kern w:val="0"/>
-        </w:rPr>
-        <w:t>를</w:t>
-      </w:r>
-      <w:proofErr w:type="spellEnd"/>
-      <w:r>
-        <w:rPr>
-          <w:rFonts w:asciiTheme="majorHAnsi" w:eastAsiaTheme="majorHAnsi" w:hAnsiTheme="majorHAnsi" w:cs="굴림"/>
-          <w:kern w:val="0"/>
-        </w:rPr>
-        <w:t xml:space="preserve"> 참조합니다.</w:t>
+        <w:t>Actors(ActorID)</w:t>
+      </w:r>
+      <w:r>
+        <w:rPr>
+          <w:rFonts w:asciiTheme="majorHAnsi" w:eastAsiaTheme="majorHAnsi" w:hAnsiTheme="majorHAnsi" w:cs="굴림"/>
+          <w:kern w:val="0"/>
+        </w:rPr>
+        <w:t>를 참조합니다.</w:t>
       </w:r>
     </w:p>
     <w:p>
@@ -3809,7 +3650,6 @@
         </w:rPr>
         <w:t>: 복합 키 (</w:t>
       </w:r>
-      <w:proofErr w:type="spellStart"/>
       <w:r>
         <w:rPr>
           <w:rFonts w:asciiTheme="majorHAnsi" w:eastAsiaTheme="majorHAnsi" w:hAnsiTheme="majorHAnsi" w:cs="굴림체"/>
@@ -3817,7 +3657,6 @@
         </w:rPr>
         <w:t>MovieID</w:t>
       </w:r>
-      <w:proofErr w:type="spellEnd"/>
       <w:r>
         <w:rPr>
           <w:rFonts w:asciiTheme="majorHAnsi" w:eastAsiaTheme="majorHAnsi" w:hAnsiTheme="majorHAnsi" w:cs="굴림"/>
@@ -3825,7 +3664,6 @@
         </w:rPr>
         <w:t xml:space="preserve">, </w:t>
       </w:r>
-      <w:proofErr w:type="spellStart"/>
       <w:r>
         <w:rPr>
           <w:rFonts w:asciiTheme="majorHAnsi" w:eastAsiaTheme="majorHAnsi" w:hAnsiTheme="majorHAnsi" w:cs="굴림체"/>
@@ -3833,7 +3671,6 @@
         </w:rPr>
         <w:t>ActorID</w:t>
       </w:r>
-      <w:proofErr w:type="spellEnd"/>
       <w:r>
         <w:rPr>
           <w:rFonts w:asciiTheme="majorHAnsi" w:eastAsiaTheme="majorHAnsi" w:hAnsiTheme="majorHAnsi" w:cs="굴림"/>
@@ -3882,23 +3719,7 @@
           <w:kern w:val="0"/>
         </w:rPr>
         <w:lastRenderedPageBreak/>
-        <w:t xml:space="preserve">제약조건 : 모든 영화는 1개~4개 이하의 상영일정을 가짐. 같은 </w:t>
-      </w:r>
-      <w:proofErr w:type="spellStart"/>
-      <w:r>
-        <w:rPr>
-          <w:rFonts w:asciiTheme="majorHAnsi" w:eastAsiaTheme="majorHAnsi" w:hAnsiTheme="majorHAnsi" w:cs="굴림" w:hint="eastAsia"/>
-          <w:kern w:val="0"/>
-        </w:rPr>
-        <w:t>MovieId를</w:t>
-      </w:r>
-      <w:proofErr w:type="spellEnd"/>
-      <w:r>
-        <w:rPr>
-          <w:rFonts w:asciiTheme="majorHAnsi" w:eastAsiaTheme="majorHAnsi" w:hAnsiTheme="majorHAnsi" w:cs="굴림" w:hint="eastAsia"/>
-          <w:kern w:val="0"/>
-        </w:rPr>
-        <w:t xml:space="preserve"> 가지는 상영일정이 테이블에 최대 4개까지만 존재하게 제한</w:t>
+        <w:t>제약조건 : 모든 영화는 1개~4개 이하의 상영일정을 가짐. 같은 MovieId를 가지는 상영일정이 테이블에 최대 4개까지만 존재하게 제한</w:t>
       </w:r>
       <w:r>
         <w:rPr>
@@ -4020,7 +3841,6 @@
           <w:kern w:val="0"/>
         </w:rPr>
       </w:pPr>
-      <w:proofErr w:type="spellStart"/>
       <w:r>
         <w:rPr>
           <w:rFonts w:asciiTheme="majorHAnsi" w:eastAsiaTheme="majorHAnsi" w:hAnsiTheme="majorHAnsi" w:cs="굴림체"/>
@@ -4028,7 +3848,6 @@
         </w:rPr>
         <w:t>ScreeningID</w:t>
       </w:r>
-      <w:proofErr w:type="spellEnd"/>
       <w:r>
         <w:rPr>
           <w:rFonts w:asciiTheme="majorHAnsi" w:eastAsiaTheme="majorHAnsi" w:hAnsiTheme="majorHAnsi" w:cs="굴림"/>
@@ -4054,7 +3873,6 @@
           <w:kern w:val="0"/>
         </w:rPr>
       </w:pPr>
-      <w:proofErr w:type="spellStart"/>
       <w:r>
         <w:rPr>
           <w:rFonts w:asciiTheme="majorHAnsi" w:eastAsiaTheme="majorHAnsi" w:hAnsiTheme="majorHAnsi" w:cs="굴림체"/>
@@ -4062,7 +3880,6 @@
         </w:rPr>
         <w:t>MovieID</w:t>
       </w:r>
-      <w:proofErr w:type="spellEnd"/>
       <w:r>
         <w:rPr>
           <w:rFonts w:asciiTheme="majorHAnsi" w:eastAsiaTheme="majorHAnsi" w:hAnsiTheme="majorHAnsi" w:cs="굴림"/>
@@ -4075,39 +3892,14 @@
           <w:rFonts w:asciiTheme="majorHAnsi" w:eastAsiaTheme="majorHAnsi" w:hAnsiTheme="majorHAnsi" w:cs="굴림체"/>
           <w:kern w:val="0"/>
         </w:rPr>
-        <w:t>Movies(</w:t>
-      </w:r>
-      <w:proofErr w:type="spellStart"/>
-      <w:r>
-        <w:rPr>
-          <w:rFonts w:asciiTheme="majorHAnsi" w:eastAsiaTheme="majorHAnsi" w:hAnsiTheme="majorHAnsi" w:cs="굴림체"/>
-          <w:kern w:val="0"/>
-        </w:rPr>
-        <w:t>MovieID</w:t>
-      </w:r>
-      <w:proofErr w:type="spellEnd"/>
-      <w:r>
-        <w:rPr>
-          <w:rFonts w:asciiTheme="majorHAnsi" w:eastAsiaTheme="majorHAnsi" w:hAnsiTheme="majorHAnsi" w:cs="굴림체"/>
-          <w:kern w:val="0"/>
-        </w:rPr>
-        <w:t>)</w:t>
-      </w:r>
-      <w:proofErr w:type="spellStart"/>
-      <w:r>
-        <w:rPr>
-          <w:rFonts w:asciiTheme="majorHAnsi" w:eastAsiaTheme="majorHAnsi" w:hAnsiTheme="majorHAnsi" w:cs="굴림"/>
-          <w:kern w:val="0"/>
-        </w:rPr>
-        <w:t>를</w:t>
-      </w:r>
-      <w:proofErr w:type="spellEnd"/>
-      <w:r>
-        <w:rPr>
-          <w:rFonts w:asciiTheme="majorHAnsi" w:eastAsiaTheme="majorHAnsi" w:hAnsiTheme="majorHAnsi" w:cs="굴림"/>
-          <w:kern w:val="0"/>
-        </w:rPr>
-        <w:t xml:space="preserve"> 참조합니다.</w:t>
+        <w:t>Movies(MovieID)</w:t>
+      </w:r>
+      <w:r>
+        <w:rPr>
+          <w:rFonts w:asciiTheme="majorHAnsi" w:eastAsiaTheme="majorHAnsi" w:hAnsiTheme="majorHAnsi" w:cs="굴림"/>
+          <w:kern w:val="0"/>
+        </w:rPr>
+        <w:t>를 참조합니다.</w:t>
       </w:r>
     </w:p>
     <w:p>
@@ -4127,7 +3919,6 @@
           <w:kern w:val="0"/>
         </w:rPr>
       </w:pPr>
-      <w:proofErr w:type="spellStart"/>
       <w:r>
         <w:rPr>
           <w:rFonts w:asciiTheme="majorHAnsi" w:eastAsiaTheme="majorHAnsi" w:hAnsiTheme="majorHAnsi" w:cs="굴림체"/>
@@ -4135,7 +3926,6 @@
         </w:rPr>
         <w:t>TheaterID</w:t>
       </w:r>
-      <w:proofErr w:type="spellEnd"/>
       <w:r>
         <w:rPr>
           <w:rFonts w:asciiTheme="majorHAnsi" w:eastAsiaTheme="majorHAnsi" w:hAnsiTheme="majorHAnsi" w:cs="굴림"/>
@@ -4148,39 +3938,14 @@
           <w:rFonts w:asciiTheme="majorHAnsi" w:eastAsiaTheme="majorHAnsi" w:hAnsiTheme="majorHAnsi" w:cs="굴림체"/>
           <w:kern w:val="0"/>
         </w:rPr>
-        <w:t>Theaters(</w:t>
-      </w:r>
-      <w:proofErr w:type="spellStart"/>
-      <w:r>
-        <w:rPr>
-          <w:rFonts w:asciiTheme="majorHAnsi" w:eastAsiaTheme="majorHAnsi" w:hAnsiTheme="majorHAnsi" w:cs="굴림체"/>
-          <w:kern w:val="0"/>
-        </w:rPr>
-        <w:t>TheaterID</w:t>
-      </w:r>
-      <w:proofErr w:type="spellEnd"/>
-      <w:r>
-        <w:rPr>
-          <w:rFonts w:asciiTheme="majorHAnsi" w:eastAsiaTheme="majorHAnsi" w:hAnsiTheme="majorHAnsi" w:cs="굴림체"/>
-          <w:kern w:val="0"/>
-        </w:rPr>
-        <w:t>)</w:t>
-      </w:r>
-      <w:proofErr w:type="spellStart"/>
-      <w:r>
-        <w:rPr>
-          <w:rFonts w:asciiTheme="majorHAnsi" w:eastAsiaTheme="majorHAnsi" w:hAnsiTheme="majorHAnsi" w:cs="굴림"/>
-          <w:kern w:val="0"/>
-        </w:rPr>
-        <w:t>를</w:t>
-      </w:r>
-      <w:proofErr w:type="spellEnd"/>
-      <w:r>
-        <w:rPr>
-          <w:rFonts w:asciiTheme="majorHAnsi" w:eastAsiaTheme="majorHAnsi" w:hAnsiTheme="majorHAnsi" w:cs="굴림"/>
-          <w:kern w:val="0"/>
-        </w:rPr>
-        <w:t xml:space="preserve"> 참조합니다.</w:t>
+        <w:t>Theaters(TheaterID)</w:t>
+      </w:r>
+      <w:r>
+        <w:rPr>
+          <w:rFonts w:asciiTheme="majorHAnsi" w:eastAsiaTheme="majorHAnsi" w:hAnsiTheme="majorHAnsi" w:cs="굴림"/>
+          <w:kern w:val="0"/>
+        </w:rPr>
+        <w:t>를 참조합니다.</w:t>
       </w:r>
     </w:p>
     <w:p>
@@ -4200,7 +3965,6 @@
           <w:kern w:val="0"/>
         </w:rPr>
       </w:pPr>
-      <w:proofErr w:type="spellStart"/>
       <w:r>
         <w:rPr>
           <w:rFonts w:asciiTheme="majorHAnsi" w:eastAsiaTheme="majorHAnsi" w:hAnsiTheme="majorHAnsi" w:cs="굴림체"/>
@@ -4208,7 +3972,6 @@
         </w:rPr>
         <w:t>ScreeningStartDate</w:t>
       </w:r>
-      <w:proofErr w:type="spellEnd"/>
       <w:r>
         <w:rPr>
           <w:rFonts w:asciiTheme="majorHAnsi" w:eastAsiaTheme="majorHAnsi" w:hAnsiTheme="majorHAnsi" w:cs="굴림"/>
@@ -4234,7 +3997,6 @@
           <w:kern w:val="0"/>
         </w:rPr>
       </w:pPr>
-      <w:proofErr w:type="spellStart"/>
       <w:r>
         <w:rPr>
           <w:rFonts w:asciiTheme="majorHAnsi" w:eastAsiaTheme="majorHAnsi" w:hAnsiTheme="majorHAnsi" w:cs="굴림체"/>
@@ -4242,7 +4004,6 @@
         </w:rPr>
         <w:t>ScreeningDate</w:t>
       </w:r>
-      <w:proofErr w:type="spellEnd"/>
       <w:r>
         <w:rPr>
           <w:rFonts w:asciiTheme="majorHAnsi" w:eastAsiaTheme="majorHAnsi" w:hAnsiTheme="majorHAnsi" w:cs="굴림"/>
@@ -4268,7 +4029,6 @@
           <w:kern w:val="0"/>
         </w:rPr>
       </w:pPr>
-      <w:proofErr w:type="spellStart"/>
       <w:r>
         <w:rPr>
           <w:rFonts w:asciiTheme="majorHAnsi" w:eastAsiaTheme="majorHAnsi" w:hAnsiTheme="majorHAnsi" w:cs="굴림체"/>
@@ -4276,7 +4036,6 @@
         </w:rPr>
         <w:t>SessionNumber</w:t>
       </w:r>
-      <w:proofErr w:type="spellEnd"/>
       <w:r>
         <w:rPr>
           <w:rFonts w:asciiTheme="majorHAnsi" w:eastAsiaTheme="majorHAnsi" w:hAnsiTheme="majorHAnsi" w:cs="굴림"/>
@@ -4302,7 +4061,6 @@
           <w:kern w:val="0"/>
         </w:rPr>
       </w:pPr>
-      <w:proofErr w:type="spellStart"/>
       <w:r>
         <w:rPr>
           <w:rFonts w:asciiTheme="majorHAnsi" w:eastAsiaTheme="majorHAnsi" w:hAnsiTheme="majorHAnsi" w:cs="굴림체"/>
@@ -4310,7 +4068,6 @@
         </w:rPr>
         <w:t>StartTime</w:t>
       </w:r>
-      <w:proofErr w:type="spellEnd"/>
       <w:r>
         <w:rPr>
           <w:rFonts w:asciiTheme="majorHAnsi" w:eastAsiaTheme="majorHAnsi" w:hAnsiTheme="majorHAnsi" w:cs="굴림"/>
@@ -4492,7 +4249,6 @@
           <w:kern w:val="0"/>
         </w:rPr>
       </w:pPr>
-      <w:proofErr w:type="spellStart"/>
       <w:r>
         <w:rPr>
           <w:rFonts w:asciiTheme="majorHAnsi" w:eastAsiaTheme="majorHAnsi" w:hAnsiTheme="majorHAnsi" w:cs="굴림체"/>
@@ -4500,7 +4256,6 @@
         </w:rPr>
         <w:t>TheaterID</w:t>
       </w:r>
-      <w:proofErr w:type="spellEnd"/>
       <w:r>
         <w:rPr>
           <w:rFonts w:asciiTheme="majorHAnsi" w:eastAsiaTheme="majorHAnsi" w:hAnsiTheme="majorHAnsi" w:cs="굴림"/>
@@ -4540,7 +4295,6 @@
           <w:kern w:val="0"/>
         </w:rPr>
       </w:pPr>
-      <w:proofErr w:type="spellStart"/>
       <w:r>
         <w:rPr>
           <w:rFonts w:asciiTheme="majorHAnsi" w:eastAsiaTheme="majorHAnsi" w:hAnsiTheme="majorHAnsi" w:cs="굴림체"/>
@@ -4548,7 +4302,6 @@
         </w:rPr>
         <w:t>NumberOfSeats</w:t>
       </w:r>
-      <w:proofErr w:type="spellEnd"/>
       <w:r>
         <w:rPr>
           <w:rFonts w:asciiTheme="majorHAnsi" w:eastAsiaTheme="majorHAnsi" w:hAnsiTheme="majorHAnsi" w:cs="굴림"/>
@@ -4588,7 +4341,6 @@
           <w:kern w:val="0"/>
         </w:rPr>
       </w:pPr>
-      <w:proofErr w:type="spellStart"/>
       <w:r>
         <w:rPr>
           <w:rFonts w:asciiTheme="majorHAnsi" w:eastAsiaTheme="majorHAnsi" w:hAnsiTheme="majorHAnsi" w:cs="굴림체"/>
@@ -4596,7 +4348,6 @@
         </w:rPr>
         <w:t>HorizontalSeats</w:t>
       </w:r>
-      <w:proofErr w:type="spellEnd"/>
       <w:r>
         <w:rPr>
           <w:rFonts w:asciiTheme="majorHAnsi" w:eastAsiaTheme="majorHAnsi" w:hAnsiTheme="majorHAnsi" w:cs="굴림"/>
@@ -4622,7 +4373,6 @@
           <w:kern w:val="0"/>
         </w:rPr>
       </w:pPr>
-      <w:proofErr w:type="spellStart"/>
       <w:r>
         <w:rPr>
           <w:rFonts w:asciiTheme="majorHAnsi" w:eastAsiaTheme="majorHAnsi" w:hAnsiTheme="majorHAnsi" w:cs="굴림체"/>
@@ -4630,7 +4380,6 @@
         </w:rPr>
         <w:t>VerticalSeats</w:t>
       </w:r>
-      <w:proofErr w:type="spellEnd"/>
       <w:r>
         <w:rPr>
           <w:rFonts w:asciiTheme="majorHAnsi" w:eastAsiaTheme="majorHAnsi" w:hAnsiTheme="majorHAnsi" w:cs="굴림"/>
@@ -4678,27 +4427,7 @@
           <w:bCs/>
           <w:kern w:val="0"/>
         </w:rPr>
-        <w:t xml:space="preserve"> 사용 테이블 (</w:t>
-      </w:r>
-      <w:proofErr w:type="spellStart"/>
-      <w:r>
-        <w:rPr>
-          <w:rFonts w:asciiTheme="majorHAnsi" w:eastAsiaTheme="majorHAnsi" w:hAnsiTheme="majorHAnsi" w:cs="굴림"/>
-          <w:b/>
-          <w:bCs/>
-          <w:kern w:val="0"/>
-        </w:rPr>
-        <w:t>TheaterUse</w:t>
-      </w:r>
-      <w:proofErr w:type="spellEnd"/>
-      <w:r>
-        <w:rPr>
-          <w:rFonts w:asciiTheme="majorHAnsi" w:eastAsiaTheme="majorHAnsi" w:hAnsiTheme="majorHAnsi" w:cs="굴림"/>
-          <w:b/>
-          <w:bCs/>
-          <w:kern w:val="0"/>
-        </w:rPr>
-        <w:t>)</w:t>
+        <w:t xml:space="preserve"> 사용 테이블 (TheaterUse)</w:t>
       </w:r>
     </w:p>
     <w:p>
@@ -4814,7 +4543,6 @@
           <w:kern w:val="0"/>
         </w:rPr>
       </w:pPr>
-      <w:proofErr w:type="spellStart"/>
       <w:r>
         <w:rPr>
           <w:rFonts w:asciiTheme="majorHAnsi" w:eastAsiaTheme="majorHAnsi" w:hAnsiTheme="majorHAnsi" w:cs="굴림체"/>
@@ -4822,7 +4550,6 @@
         </w:rPr>
         <w:t>TheaterID</w:t>
       </w:r>
-      <w:proofErr w:type="spellEnd"/>
       <w:r>
         <w:rPr>
           <w:rFonts w:asciiTheme="majorHAnsi" w:eastAsiaTheme="majorHAnsi" w:hAnsiTheme="majorHAnsi" w:cs="굴림"/>
@@ -4835,39 +4562,14 @@
           <w:rFonts w:asciiTheme="majorHAnsi" w:eastAsiaTheme="majorHAnsi" w:hAnsiTheme="majorHAnsi" w:cs="굴림체"/>
           <w:kern w:val="0"/>
         </w:rPr>
-        <w:t>Theaters(</w:t>
-      </w:r>
-      <w:proofErr w:type="spellStart"/>
-      <w:r>
-        <w:rPr>
-          <w:rFonts w:asciiTheme="majorHAnsi" w:eastAsiaTheme="majorHAnsi" w:hAnsiTheme="majorHAnsi" w:cs="굴림체"/>
-          <w:kern w:val="0"/>
-        </w:rPr>
-        <w:t>TheaterID</w:t>
-      </w:r>
-      <w:proofErr w:type="spellEnd"/>
-      <w:r>
-        <w:rPr>
-          <w:rFonts w:asciiTheme="majorHAnsi" w:eastAsiaTheme="majorHAnsi" w:hAnsiTheme="majorHAnsi" w:cs="굴림체"/>
-          <w:kern w:val="0"/>
-        </w:rPr>
-        <w:t>)</w:t>
-      </w:r>
-      <w:proofErr w:type="spellStart"/>
-      <w:r>
-        <w:rPr>
-          <w:rFonts w:asciiTheme="majorHAnsi" w:eastAsiaTheme="majorHAnsi" w:hAnsiTheme="majorHAnsi" w:cs="굴림"/>
-          <w:kern w:val="0"/>
-        </w:rPr>
-        <w:t>를</w:t>
-      </w:r>
-      <w:proofErr w:type="spellEnd"/>
-      <w:r>
-        <w:rPr>
-          <w:rFonts w:asciiTheme="majorHAnsi" w:eastAsiaTheme="majorHAnsi" w:hAnsiTheme="majorHAnsi" w:cs="굴림"/>
-          <w:kern w:val="0"/>
-        </w:rPr>
-        <w:t xml:space="preserve"> 참조합니다.</w:t>
+        <w:t>Theaters(TheaterID)</w:t>
+      </w:r>
+      <w:r>
+        <w:rPr>
+          <w:rFonts w:asciiTheme="majorHAnsi" w:eastAsiaTheme="majorHAnsi" w:hAnsiTheme="majorHAnsi" w:cs="굴림"/>
+          <w:kern w:val="0"/>
+        </w:rPr>
+        <w:t>를 참조합니다.</w:t>
       </w:r>
     </w:p>
     <w:p>
@@ -4887,7 +4589,6 @@
           <w:kern w:val="0"/>
         </w:rPr>
       </w:pPr>
-      <w:proofErr w:type="spellStart"/>
       <w:r>
         <w:rPr>
           <w:rFonts w:asciiTheme="majorHAnsi" w:eastAsiaTheme="majorHAnsi" w:hAnsiTheme="majorHAnsi" w:cs="굴림체"/>
@@ -4895,7 +4596,6 @@
         </w:rPr>
         <w:t>ScreeningID</w:t>
       </w:r>
-      <w:proofErr w:type="spellEnd"/>
       <w:r>
         <w:rPr>
           <w:rFonts w:asciiTheme="majorHAnsi" w:eastAsiaTheme="majorHAnsi" w:hAnsiTheme="majorHAnsi" w:cs="굴림"/>
@@ -4908,39 +4608,14 @@
           <w:rFonts w:asciiTheme="majorHAnsi" w:eastAsiaTheme="majorHAnsi" w:hAnsiTheme="majorHAnsi" w:cs="굴림체"/>
           <w:kern w:val="0"/>
         </w:rPr>
-        <w:t>Screenings(</w:t>
-      </w:r>
-      <w:proofErr w:type="spellStart"/>
-      <w:r>
-        <w:rPr>
-          <w:rFonts w:asciiTheme="majorHAnsi" w:eastAsiaTheme="majorHAnsi" w:hAnsiTheme="majorHAnsi" w:cs="굴림체"/>
-          <w:kern w:val="0"/>
-        </w:rPr>
-        <w:t>ScreeningID</w:t>
-      </w:r>
-      <w:proofErr w:type="spellEnd"/>
-      <w:r>
-        <w:rPr>
-          <w:rFonts w:asciiTheme="majorHAnsi" w:eastAsiaTheme="majorHAnsi" w:hAnsiTheme="majorHAnsi" w:cs="굴림체"/>
-          <w:kern w:val="0"/>
-        </w:rPr>
-        <w:t>)</w:t>
-      </w:r>
-      <w:proofErr w:type="spellStart"/>
-      <w:r>
-        <w:rPr>
-          <w:rFonts w:asciiTheme="majorHAnsi" w:eastAsiaTheme="majorHAnsi" w:hAnsiTheme="majorHAnsi" w:cs="굴림"/>
-          <w:kern w:val="0"/>
-        </w:rPr>
-        <w:t>를</w:t>
-      </w:r>
-      <w:proofErr w:type="spellEnd"/>
-      <w:r>
-        <w:rPr>
-          <w:rFonts w:asciiTheme="majorHAnsi" w:eastAsiaTheme="majorHAnsi" w:hAnsiTheme="majorHAnsi" w:cs="굴림"/>
-          <w:kern w:val="0"/>
-        </w:rPr>
-        <w:t xml:space="preserve"> 참조합니다.</w:t>
+        <w:t>Screenings(ScreeningID)</w:t>
+      </w:r>
+      <w:r>
+        <w:rPr>
+          <w:rFonts w:asciiTheme="majorHAnsi" w:eastAsiaTheme="majorHAnsi" w:hAnsiTheme="majorHAnsi" w:cs="굴림"/>
+          <w:kern w:val="0"/>
+        </w:rPr>
+        <w:t>를 참조합니다.</w:t>
       </w:r>
     </w:p>
     <w:p>
@@ -4960,7 +4635,6 @@
           <w:kern w:val="0"/>
         </w:rPr>
       </w:pPr>
-      <w:proofErr w:type="spellStart"/>
       <w:r>
         <w:rPr>
           <w:rFonts w:asciiTheme="majorHAnsi" w:eastAsiaTheme="majorHAnsi" w:hAnsiTheme="majorHAnsi" w:cs="굴림체"/>
@@ -4968,7 +4642,6 @@
         </w:rPr>
         <w:t>TheaterUse</w:t>
       </w:r>
-      <w:proofErr w:type="spellEnd"/>
       <w:r>
         <w:rPr>
           <w:rFonts w:asciiTheme="majorHAnsi" w:eastAsiaTheme="majorHAnsi" w:hAnsiTheme="majorHAnsi" w:cs="굴림"/>
@@ -5011,7 +4684,6 @@
         </w:rPr>
         <w:t>: 복합 키 (</w:t>
       </w:r>
-      <w:proofErr w:type="spellStart"/>
       <w:r>
         <w:rPr>
           <w:rFonts w:asciiTheme="majorHAnsi" w:eastAsiaTheme="majorHAnsi" w:hAnsiTheme="majorHAnsi" w:cs="굴림체"/>
@@ -5019,7 +4691,6 @@
         </w:rPr>
         <w:t>TheaterID</w:t>
       </w:r>
-      <w:proofErr w:type="spellEnd"/>
       <w:r>
         <w:rPr>
           <w:rFonts w:asciiTheme="majorHAnsi" w:eastAsiaTheme="majorHAnsi" w:hAnsiTheme="majorHAnsi" w:cs="굴림"/>
@@ -5027,7 +4698,6 @@
         </w:rPr>
         <w:t xml:space="preserve">, </w:t>
       </w:r>
-      <w:proofErr w:type="spellStart"/>
       <w:r>
         <w:rPr>
           <w:rFonts w:asciiTheme="majorHAnsi" w:eastAsiaTheme="majorHAnsi" w:hAnsiTheme="majorHAnsi" w:cs="굴림체"/>
@@ -5035,7 +4705,6 @@
         </w:rPr>
         <w:t>ScreeningID</w:t>
       </w:r>
-      <w:proofErr w:type="spellEnd"/>
       <w:r>
         <w:rPr>
           <w:rFonts w:asciiTheme="majorHAnsi" w:eastAsiaTheme="majorHAnsi" w:hAnsiTheme="majorHAnsi" w:cs="굴림"/>
@@ -5171,7 +4840,6 @@
           <w:kern w:val="0"/>
         </w:rPr>
       </w:pPr>
-      <w:proofErr w:type="spellStart"/>
       <w:r>
         <w:rPr>
           <w:rFonts w:asciiTheme="majorHAnsi" w:eastAsiaTheme="majorHAnsi" w:hAnsiTheme="majorHAnsi" w:cs="굴림체"/>
@@ -5179,7 +4847,6 @@
         </w:rPr>
         <w:t>TicketID</w:t>
       </w:r>
-      <w:proofErr w:type="spellEnd"/>
       <w:r>
         <w:rPr>
           <w:rFonts w:asciiTheme="majorHAnsi" w:eastAsiaTheme="majorHAnsi" w:hAnsiTheme="majorHAnsi" w:cs="굴림"/>
@@ -5205,7 +4872,6 @@
           <w:kern w:val="0"/>
         </w:rPr>
       </w:pPr>
-      <w:proofErr w:type="spellStart"/>
       <w:r>
         <w:rPr>
           <w:rFonts w:asciiTheme="majorHAnsi" w:eastAsiaTheme="majorHAnsi" w:hAnsiTheme="majorHAnsi" w:cs="굴림체"/>
@@ -5213,7 +4879,6 @@
         </w:rPr>
         <w:t>ScreeningID</w:t>
       </w:r>
-      <w:proofErr w:type="spellEnd"/>
       <w:r>
         <w:rPr>
           <w:rFonts w:asciiTheme="majorHAnsi" w:eastAsiaTheme="majorHAnsi" w:hAnsiTheme="majorHAnsi" w:cs="굴림"/>
@@ -5226,39 +4891,14 @@
           <w:rFonts w:asciiTheme="majorHAnsi" w:eastAsiaTheme="majorHAnsi" w:hAnsiTheme="majorHAnsi" w:cs="굴림체"/>
           <w:kern w:val="0"/>
         </w:rPr>
-        <w:t>Screenings(</w:t>
-      </w:r>
-      <w:proofErr w:type="spellStart"/>
-      <w:r>
-        <w:rPr>
-          <w:rFonts w:asciiTheme="majorHAnsi" w:eastAsiaTheme="majorHAnsi" w:hAnsiTheme="majorHAnsi" w:cs="굴림체"/>
-          <w:kern w:val="0"/>
-        </w:rPr>
-        <w:t>ScreeningID</w:t>
-      </w:r>
-      <w:proofErr w:type="spellEnd"/>
-      <w:r>
-        <w:rPr>
-          <w:rFonts w:asciiTheme="majorHAnsi" w:eastAsiaTheme="majorHAnsi" w:hAnsiTheme="majorHAnsi" w:cs="굴림체"/>
-          <w:kern w:val="0"/>
-        </w:rPr>
-        <w:t>)</w:t>
-      </w:r>
-      <w:proofErr w:type="spellStart"/>
-      <w:r>
-        <w:rPr>
-          <w:rFonts w:asciiTheme="majorHAnsi" w:eastAsiaTheme="majorHAnsi" w:hAnsiTheme="majorHAnsi" w:cs="굴림"/>
-          <w:kern w:val="0"/>
-        </w:rPr>
-        <w:t>를</w:t>
-      </w:r>
-      <w:proofErr w:type="spellEnd"/>
-      <w:r>
-        <w:rPr>
-          <w:rFonts w:asciiTheme="majorHAnsi" w:eastAsiaTheme="majorHAnsi" w:hAnsiTheme="majorHAnsi" w:cs="굴림"/>
-          <w:kern w:val="0"/>
-        </w:rPr>
-        <w:t xml:space="preserve"> 참조합니다.</w:t>
+        <w:t>Screenings(ScreeningID)</w:t>
+      </w:r>
+      <w:r>
+        <w:rPr>
+          <w:rFonts w:asciiTheme="majorHAnsi" w:eastAsiaTheme="majorHAnsi" w:hAnsiTheme="majorHAnsi" w:cs="굴림"/>
+          <w:kern w:val="0"/>
+        </w:rPr>
+        <w:t>를 참조합니다.</w:t>
       </w:r>
     </w:p>
     <w:p>
@@ -5278,7 +4918,6 @@
           <w:kern w:val="0"/>
         </w:rPr>
       </w:pPr>
-      <w:proofErr w:type="spellStart"/>
       <w:r>
         <w:rPr>
           <w:rFonts w:asciiTheme="majorHAnsi" w:eastAsiaTheme="majorHAnsi" w:hAnsiTheme="majorHAnsi" w:cs="굴림체"/>
@@ -5286,7 +4925,6 @@
         </w:rPr>
         <w:t>SeatID</w:t>
       </w:r>
-      <w:proofErr w:type="spellEnd"/>
       <w:r>
         <w:rPr>
           <w:rFonts w:asciiTheme="majorHAnsi" w:eastAsiaTheme="majorHAnsi" w:hAnsiTheme="majorHAnsi" w:cs="굴림"/>
@@ -5299,39 +4937,14 @@
           <w:rFonts w:asciiTheme="majorHAnsi" w:eastAsiaTheme="majorHAnsi" w:hAnsiTheme="majorHAnsi" w:cs="굴림체"/>
           <w:kern w:val="0"/>
         </w:rPr>
-        <w:t>Seats(</w:t>
-      </w:r>
-      <w:proofErr w:type="spellStart"/>
-      <w:r>
-        <w:rPr>
-          <w:rFonts w:asciiTheme="majorHAnsi" w:eastAsiaTheme="majorHAnsi" w:hAnsiTheme="majorHAnsi" w:cs="굴림체"/>
-          <w:kern w:val="0"/>
-        </w:rPr>
-        <w:t>SeatID</w:t>
-      </w:r>
-      <w:proofErr w:type="spellEnd"/>
-      <w:r>
-        <w:rPr>
-          <w:rFonts w:asciiTheme="majorHAnsi" w:eastAsiaTheme="majorHAnsi" w:hAnsiTheme="majorHAnsi" w:cs="굴림체"/>
-          <w:kern w:val="0"/>
-        </w:rPr>
-        <w:t>)</w:t>
-      </w:r>
-      <w:proofErr w:type="spellStart"/>
-      <w:r>
-        <w:rPr>
-          <w:rFonts w:asciiTheme="majorHAnsi" w:eastAsiaTheme="majorHAnsi" w:hAnsiTheme="majorHAnsi" w:cs="굴림"/>
-          <w:kern w:val="0"/>
-        </w:rPr>
-        <w:t>를</w:t>
-      </w:r>
-      <w:proofErr w:type="spellEnd"/>
-      <w:r>
-        <w:rPr>
-          <w:rFonts w:asciiTheme="majorHAnsi" w:eastAsiaTheme="majorHAnsi" w:hAnsiTheme="majorHAnsi" w:cs="굴림"/>
-          <w:kern w:val="0"/>
-        </w:rPr>
-        <w:t xml:space="preserve"> 참조합니다.</w:t>
+        <w:t>Seats(SeatID)</w:t>
+      </w:r>
+      <w:r>
+        <w:rPr>
+          <w:rFonts w:asciiTheme="majorHAnsi" w:eastAsiaTheme="majorHAnsi" w:hAnsiTheme="majorHAnsi" w:cs="굴림"/>
+          <w:kern w:val="0"/>
+        </w:rPr>
+        <w:t>를 참조합니다.</w:t>
       </w:r>
     </w:p>
     <w:p>
@@ -5351,7 +4964,6 @@
           <w:kern w:val="0"/>
         </w:rPr>
       </w:pPr>
-      <w:proofErr w:type="spellStart"/>
       <w:r>
         <w:rPr>
           <w:rFonts w:asciiTheme="majorHAnsi" w:eastAsiaTheme="majorHAnsi" w:hAnsiTheme="majorHAnsi" w:cs="굴림체"/>
@@ -5359,7 +4971,6 @@
         </w:rPr>
         <w:t>BookingID</w:t>
       </w:r>
-      <w:proofErr w:type="spellEnd"/>
       <w:r>
         <w:rPr>
           <w:rFonts w:asciiTheme="majorHAnsi" w:eastAsiaTheme="majorHAnsi" w:hAnsiTheme="majorHAnsi" w:cs="굴림"/>
@@ -5372,39 +4983,14 @@
           <w:rFonts w:asciiTheme="majorHAnsi" w:eastAsiaTheme="majorHAnsi" w:hAnsiTheme="majorHAnsi" w:cs="굴림체"/>
           <w:kern w:val="0"/>
         </w:rPr>
-        <w:t>Bookings(</w:t>
-      </w:r>
-      <w:proofErr w:type="spellStart"/>
-      <w:r>
-        <w:rPr>
-          <w:rFonts w:asciiTheme="majorHAnsi" w:eastAsiaTheme="majorHAnsi" w:hAnsiTheme="majorHAnsi" w:cs="굴림체"/>
-          <w:kern w:val="0"/>
-        </w:rPr>
-        <w:t>BookingID</w:t>
-      </w:r>
-      <w:proofErr w:type="spellEnd"/>
-      <w:r>
-        <w:rPr>
-          <w:rFonts w:asciiTheme="majorHAnsi" w:eastAsiaTheme="majorHAnsi" w:hAnsiTheme="majorHAnsi" w:cs="굴림체"/>
-          <w:kern w:val="0"/>
-        </w:rPr>
-        <w:t>)</w:t>
-      </w:r>
-      <w:proofErr w:type="spellStart"/>
-      <w:r>
-        <w:rPr>
-          <w:rFonts w:asciiTheme="majorHAnsi" w:eastAsiaTheme="majorHAnsi" w:hAnsiTheme="majorHAnsi" w:cs="굴림"/>
-          <w:kern w:val="0"/>
-        </w:rPr>
-        <w:t>를</w:t>
-      </w:r>
-      <w:proofErr w:type="spellEnd"/>
-      <w:r>
-        <w:rPr>
-          <w:rFonts w:asciiTheme="majorHAnsi" w:eastAsiaTheme="majorHAnsi" w:hAnsiTheme="majorHAnsi" w:cs="굴림"/>
-          <w:kern w:val="0"/>
-        </w:rPr>
-        <w:t xml:space="preserve"> 참조합니다.</w:t>
+        <w:t>Bookings(BookingID)</w:t>
+      </w:r>
+      <w:r>
+        <w:rPr>
+          <w:rFonts w:asciiTheme="majorHAnsi" w:eastAsiaTheme="majorHAnsi" w:hAnsiTheme="majorHAnsi" w:cs="굴림"/>
+          <w:kern w:val="0"/>
+        </w:rPr>
+        <w:t>를 참조합니다.</w:t>
       </w:r>
     </w:p>
     <w:p>
@@ -5424,7 +5010,6 @@
           <w:kern w:val="0"/>
         </w:rPr>
       </w:pPr>
-      <w:proofErr w:type="spellStart"/>
       <w:r>
         <w:rPr>
           <w:rFonts w:asciiTheme="majorHAnsi" w:eastAsiaTheme="majorHAnsi" w:hAnsiTheme="majorHAnsi" w:cs="굴림체"/>
@@ -5432,7 +5017,6 @@
         </w:rPr>
         <w:t>IsTicketing</w:t>
       </w:r>
-      <w:proofErr w:type="spellEnd"/>
       <w:r>
         <w:rPr>
           <w:rFonts w:asciiTheme="majorHAnsi" w:eastAsiaTheme="majorHAnsi" w:hAnsiTheme="majorHAnsi" w:cs="굴림"/>
@@ -5458,7 +5042,6 @@
           <w:kern w:val="0"/>
         </w:rPr>
       </w:pPr>
-      <w:proofErr w:type="spellStart"/>
       <w:r>
         <w:rPr>
           <w:rFonts w:asciiTheme="majorHAnsi" w:eastAsiaTheme="majorHAnsi" w:hAnsiTheme="majorHAnsi" w:cs="굴림체"/>
@@ -5466,7 +5049,6 @@
         </w:rPr>
         <w:t>StandardPrice</w:t>
       </w:r>
-      <w:proofErr w:type="spellEnd"/>
       <w:r>
         <w:rPr>
           <w:rFonts w:asciiTheme="majorHAnsi" w:eastAsiaTheme="majorHAnsi" w:hAnsiTheme="majorHAnsi" w:cs="굴림"/>
@@ -5492,7 +5074,6 @@
           <w:kern w:val="0"/>
         </w:rPr>
       </w:pPr>
-      <w:proofErr w:type="spellStart"/>
       <w:r>
         <w:rPr>
           <w:rFonts w:asciiTheme="majorHAnsi" w:eastAsiaTheme="majorHAnsi" w:hAnsiTheme="majorHAnsi" w:cs="굴림체"/>
@@ -5500,7 +5081,6 @@
         </w:rPr>
         <w:t>SalePrice</w:t>
       </w:r>
-      <w:proofErr w:type="spellEnd"/>
       <w:r>
         <w:rPr>
           <w:rFonts w:asciiTheme="majorHAnsi" w:eastAsiaTheme="majorHAnsi" w:hAnsiTheme="majorHAnsi" w:cs="굴림"/>
@@ -5664,7 +5244,6 @@
           <w:kern w:val="0"/>
         </w:rPr>
       </w:pPr>
-      <w:proofErr w:type="spellStart"/>
       <w:r>
         <w:rPr>
           <w:rFonts w:asciiTheme="majorHAnsi" w:eastAsiaTheme="majorHAnsi" w:hAnsiTheme="majorHAnsi" w:cs="굴림체"/>
@@ -5672,7 +5251,6 @@
         </w:rPr>
         <w:t>SeatID</w:t>
       </w:r>
-      <w:proofErr w:type="spellEnd"/>
       <w:r>
         <w:rPr>
           <w:rFonts w:asciiTheme="majorHAnsi" w:eastAsiaTheme="majorHAnsi" w:hAnsiTheme="majorHAnsi" w:cs="굴림"/>
@@ -5698,7 +5276,6 @@
           <w:kern w:val="0"/>
         </w:rPr>
       </w:pPr>
-      <w:proofErr w:type="spellStart"/>
       <w:r>
         <w:rPr>
           <w:rFonts w:asciiTheme="majorHAnsi" w:eastAsiaTheme="majorHAnsi" w:hAnsiTheme="majorHAnsi" w:cs="굴림체"/>
@@ -5706,7 +5283,6 @@
         </w:rPr>
         <w:t>TheaterID</w:t>
       </w:r>
-      <w:proofErr w:type="spellEnd"/>
       <w:r>
         <w:rPr>
           <w:rFonts w:asciiTheme="majorHAnsi" w:eastAsiaTheme="majorHAnsi" w:hAnsiTheme="majorHAnsi" w:cs="굴림"/>
@@ -5719,39 +5295,14 @@
           <w:rFonts w:asciiTheme="majorHAnsi" w:eastAsiaTheme="majorHAnsi" w:hAnsiTheme="majorHAnsi" w:cs="굴림체"/>
           <w:kern w:val="0"/>
         </w:rPr>
-        <w:t>Theaters(</w:t>
-      </w:r>
-      <w:proofErr w:type="spellStart"/>
-      <w:r>
-        <w:rPr>
-          <w:rFonts w:asciiTheme="majorHAnsi" w:eastAsiaTheme="majorHAnsi" w:hAnsiTheme="majorHAnsi" w:cs="굴림체"/>
-          <w:kern w:val="0"/>
-        </w:rPr>
-        <w:t>TheaterID</w:t>
-      </w:r>
-      <w:proofErr w:type="spellEnd"/>
-      <w:r>
-        <w:rPr>
-          <w:rFonts w:asciiTheme="majorHAnsi" w:eastAsiaTheme="majorHAnsi" w:hAnsiTheme="majorHAnsi" w:cs="굴림체"/>
-          <w:kern w:val="0"/>
-        </w:rPr>
-        <w:t>)</w:t>
-      </w:r>
-      <w:proofErr w:type="spellStart"/>
-      <w:r>
-        <w:rPr>
-          <w:rFonts w:asciiTheme="majorHAnsi" w:eastAsiaTheme="majorHAnsi" w:hAnsiTheme="majorHAnsi" w:cs="굴림"/>
-          <w:kern w:val="0"/>
-        </w:rPr>
-        <w:t>를</w:t>
-      </w:r>
-      <w:proofErr w:type="spellEnd"/>
-      <w:r>
-        <w:rPr>
-          <w:rFonts w:asciiTheme="majorHAnsi" w:eastAsiaTheme="majorHAnsi" w:hAnsiTheme="majorHAnsi" w:cs="굴림"/>
-          <w:kern w:val="0"/>
-        </w:rPr>
-        <w:t xml:space="preserve"> 참조합니다.</w:t>
+        <w:t>Theaters(TheaterID)</w:t>
+      </w:r>
+      <w:r>
+        <w:rPr>
+          <w:rFonts w:asciiTheme="majorHAnsi" w:eastAsiaTheme="majorHAnsi" w:hAnsiTheme="majorHAnsi" w:cs="굴림"/>
+          <w:kern w:val="0"/>
+        </w:rPr>
+        <w:t>를 참조합니다.</w:t>
       </w:r>
     </w:p>
     <w:p>
@@ -5771,7 +5322,6 @@
           <w:kern w:val="0"/>
         </w:rPr>
       </w:pPr>
-      <w:proofErr w:type="spellStart"/>
       <w:r>
         <w:rPr>
           <w:rFonts w:asciiTheme="majorHAnsi" w:eastAsiaTheme="majorHAnsi" w:hAnsiTheme="majorHAnsi" w:cs="굴림체"/>
@@ -5779,7 +5329,6 @@
         </w:rPr>
         <w:t>ScreeningID</w:t>
       </w:r>
-      <w:proofErr w:type="spellEnd"/>
       <w:r>
         <w:rPr>
           <w:rFonts w:asciiTheme="majorHAnsi" w:eastAsiaTheme="majorHAnsi" w:hAnsiTheme="majorHAnsi" w:cs="굴림"/>
@@ -5792,39 +5341,14 @@
           <w:rFonts w:asciiTheme="majorHAnsi" w:eastAsiaTheme="majorHAnsi" w:hAnsiTheme="majorHAnsi" w:cs="굴림체"/>
           <w:kern w:val="0"/>
         </w:rPr>
-        <w:t>Screenings(</w:t>
-      </w:r>
-      <w:proofErr w:type="spellStart"/>
-      <w:r>
-        <w:rPr>
-          <w:rFonts w:asciiTheme="majorHAnsi" w:eastAsiaTheme="majorHAnsi" w:hAnsiTheme="majorHAnsi" w:cs="굴림체"/>
-          <w:kern w:val="0"/>
-        </w:rPr>
-        <w:t>ScreeningID</w:t>
-      </w:r>
-      <w:proofErr w:type="spellEnd"/>
-      <w:r>
-        <w:rPr>
-          <w:rFonts w:asciiTheme="majorHAnsi" w:eastAsiaTheme="majorHAnsi" w:hAnsiTheme="majorHAnsi" w:cs="굴림체"/>
-          <w:kern w:val="0"/>
-        </w:rPr>
-        <w:t>)</w:t>
-      </w:r>
-      <w:proofErr w:type="spellStart"/>
-      <w:r>
-        <w:rPr>
-          <w:rFonts w:asciiTheme="majorHAnsi" w:eastAsiaTheme="majorHAnsi" w:hAnsiTheme="majorHAnsi" w:cs="굴림"/>
-          <w:kern w:val="0"/>
-        </w:rPr>
-        <w:t>를</w:t>
-      </w:r>
-      <w:proofErr w:type="spellEnd"/>
-      <w:r>
-        <w:rPr>
-          <w:rFonts w:asciiTheme="majorHAnsi" w:eastAsiaTheme="majorHAnsi" w:hAnsiTheme="majorHAnsi" w:cs="굴림"/>
-          <w:kern w:val="0"/>
-        </w:rPr>
-        <w:t xml:space="preserve"> 참조합니다.</w:t>
+        <w:t>Screenings(ScreeningID)</w:t>
+      </w:r>
+      <w:r>
+        <w:rPr>
+          <w:rFonts w:asciiTheme="majorHAnsi" w:eastAsiaTheme="majorHAnsi" w:hAnsiTheme="majorHAnsi" w:cs="굴림"/>
+          <w:kern w:val="0"/>
+        </w:rPr>
+        <w:t>를 참조합니다.</w:t>
       </w:r>
     </w:p>
     <w:p>
@@ -5844,7 +5368,6 @@
           <w:kern w:val="0"/>
         </w:rPr>
       </w:pPr>
-      <w:proofErr w:type="spellStart"/>
       <w:r>
         <w:rPr>
           <w:rFonts w:asciiTheme="majorHAnsi" w:eastAsiaTheme="majorHAnsi" w:hAnsiTheme="majorHAnsi" w:cs="굴림체"/>
@@ -5852,7 +5375,6 @@
         </w:rPr>
         <w:t>IsActive</w:t>
       </w:r>
-      <w:proofErr w:type="spellEnd"/>
       <w:r>
         <w:rPr>
           <w:rFonts w:asciiTheme="majorHAnsi" w:eastAsiaTheme="majorHAnsi" w:hAnsiTheme="majorHAnsi" w:cs="굴림"/>
@@ -5901,35 +5423,7 @@
           <w:rFonts w:hint="eastAsia"/>
         </w:rPr>
         <w:lastRenderedPageBreak/>
-        <w:t xml:space="preserve">제약조건 : 밑의 기능에서 사용자로 로그인 </w:t>
-      </w:r>
-      <w:proofErr w:type="spellStart"/>
-      <w:r>
-        <w:rPr>
-          <w:rFonts w:hint="eastAsia"/>
-        </w:rPr>
-        <w:t>하는경우</w:t>
-      </w:r>
-      <w:proofErr w:type="spellEnd"/>
-      <w:r>
-        <w:rPr>
-          <w:rFonts w:hint="eastAsia"/>
-        </w:rPr>
-        <w:t xml:space="preserve">, 사용자의 </w:t>
-      </w:r>
-      <w:proofErr w:type="spellStart"/>
-      <w:r>
-        <w:rPr>
-          <w:rFonts w:hint="eastAsia"/>
-        </w:rPr>
-        <w:t>CustomerID</w:t>
-      </w:r>
-      <w:proofErr w:type="spellEnd"/>
-      <w:r>
-        <w:rPr>
-          <w:rFonts w:hint="eastAsia"/>
-        </w:rPr>
-        <w:t>가 user1인 계정으로 로그인 했다고 가정.</w:t>
+        <w:t>제약조건 : 밑의 기능에서 사용자로 로그인 하는경우, 사용자의 CustomerID가 user1인 계정으로 로그인 했다고 가정.</w:t>
       </w:r>
     </w:p>
     <w:p>
@@ -6066,7 +5560,6 @@
           <w:kern w:val="0"/>
         </w:rPr>
       </w:pPr>
-      <w:proofErr w:type="spellStart"/>
       <w:r>
         <w:rPr>
           <w:rFonts w:asciiTheme="majorHAnsi" w:eastAsiaTheme="majorHAnsi" w:hAnsiTheme="majorHAnsi" w:cs="굴림체"/>
@@ -6074,7 +5567,6 @@
         </w:rPr>
         <w:t>CustomerID</w:t>
       </w:r>
-      <w:proofErr w:type="spellEnd"/>
       <w:r>
         <w:rPr>
           <w:rFonts w:asciiTheme="majorHAnsi" w:eastAsiaTheme="majorHAnsi" w:hAnsiTheme="majorHAnsi" w:cs="굴림"/>
@@ -6100,7 +5592,6 @@
           <w:kern w:val="0"/>
         </w:rPr>
       </w:pPr>
-      <w:proofErr w:type="spellStart"/>
       <w:r>
         <w:rPr>
           <w:rFonts w:asciiTheme="majorHAnsi" w:eastAsiaTheme="majorHAnsi" w:hAnsiTheme="majorHAnsi" w:cs="굴림체"/>
@@ -6108,7 +5599,6 @@
         </w:rPr>
         <w:t>CustomerName</w:t>
       </w:r>
-      <w:proofErr w:type="spellEnd"/>
       <w:r>
         <w:rPr>
           <w:rFonts w:asciiTheme="majorHAnsi" w:eastAsiaTheme="majorHAnsi" w:hAnsiTheme="majorHAnsi" w:cs="굴림"/>
@@ -6134,7 +5624,6 @@
           <w:kern w:val="0"/>
         </w:rPr>
       </w:pPr>
-      <w:proofErr w:type="spellStart"/>
       <w:r>
         <w:rPr>
           <w:rFonts w:asciiTheme="majorHAnsi" w:eastAsiaTheme="majorHAnsi" w:hAnsiTheme="majorHAnsi" w:cs="굴림체"/>
@@ -6142,7 +5631,6 @@
         </w:rPr>
         <w:t>PhoneNumber</w:t>
       </w:r>
-      <w:proofErr w:type="spellEnd"/>
       <w:r>
         <w:rPr>
           <w:rFonts w:asciiTheme="majorHAnsi" w:eastAsiaTheme="majorHAnsi" w:hAnsiTheme="majorHAnsi" w:cs="굴림"/>
@@ -6230,42 +5718,20 @@
       <w:r>
         <w:br/>
       </w:r>
-      <w:proofErr w:type="spellStart"/>
       <w:r>
         <w:rPr>
           <w:rFonts w:hint="eastAsia"/>
         </w:rPr>
-        <w:t>PaymentStatus</w:t>
-      </w:r>
-      <w:proofErr w:type="spellEnd"/>
+        <w:t>PaymentStatus의 예시로는 일시불, 3개월 할부 등</w:t>
+      </w:r>
+      <w:r>
+        <w:t>…</w:t>
+      </w:r>
       <w:r>
         <w:rPr>
           <w:rFonts w:hint="eastAsia"/>
         </w:rPr>
-        <w:t>의 예시로는 일시불, 3개월 할부 등</w:t>
-      </w:r>
-      <w:r>
-        <w:t>…</w:t>
-      </w:r>
-      <w:r>
-        <w:rPr>
-          <w:rFonts w:hint="eastAsia"/>
-        </w:rPr>
-        <w:t xml:space="preserve"> </w:t>
-      </w:r>
-      <w:proofErr w:type="spellStart"/>
-      <w:r>
-        <w:rPr>
-          <w:rFonts w:hint="eastAsia"/>
-        </w:rPr>
-        <w:t>으로</w:t>
-      </w:r>
-      <w:proofErr w:type="spellEnd"/>
-      <w:r>
-        <w:rPr>
-          <w:rFonts w:hint="eastAsia"/>
-        </w:rPr>
-        <w:t xml:space="preserve"> 정함</w:t>
+        <w:t xml:space="preserve"> 으로 정함</w:t>
       </w:r>
     </w:p>
     <w:p>
@@ -6379,7 +5845,6 @@
           <w:kern w:val="0"/>
         </w:rPr>
       </w:pPr>
-      <w:proofErr w:type="spellStart"/>
       <w:r>
         <w:rPr>
           <w:rFonts w:asciiTheme="majorHAnsi" w:eastAsiaTheme="majorHAnsi" w:hAnsiTheme="majorHAnsi" w:cs="굴림체"/>
@@ -6387,7 +5852,6 @@
         </w:rPr>
         <w:t>BookingID</w:t>
       </w:r>
-      <w:proofErr w:type="spellEnd"/>
       <w:r>
         <w:rPr>
           <w:rFonts w:asciiTheme="majorHAnsi" w:eastAsiaTheme="majorHAnsi" w:hAnsiTheme="majorHAnsi" w:cs="굴림"/>
@@ -6445,7 +5909,6 @@
           <w:kern w:val="0"/>
         </w:rPr>
       </w:pPr>
-      <w:proofErr w:type="spellStart"/>
       <w:r>
         <w:rPr>
           <w:rFonts w:asciiTheme="majorHAnsi" w:eastAsiaTheme="majorHAnsi" w:hAnsiTheme="majorHAnsi" w:cs="굴림체"/>
@@ -6453,7 +5916,6 @@
         </w:rPr>
         <w:t>PaymentStatus</w:t>
       </w:r>
-      <w:proofErr w:type="spellEnd"/>
       <w:r>
         <w:rPr>
           <w:rFonts w:asciiTheme="majorHAnsi" w:eastAsiaTheme="majorHAnsi" w:hAnsiTheme="majorHAnsi" w:cs="굴림"/>
@@ -6511,7 +5973,6 @@
           <w:kern w:val="0"/>
         </w:rPr>
       </w:pPr>
-      <w:proofErr w:type="spellStart"/>
       <w:r>
         <w:rPr>
           <w:rFonts w:asciiTheme="majorHAnsi" w:eastAsiaTheme="majorHAnsi" w:hAnsiTheme="majorHAnsi" w:cs="굴림체"/>
@@ -6519,7 +5980,6 @@
         </w:rPr>
         <w:t>CustomerID</w:t>
       </w:r>
-      <w:proofErr w:type="spellEnd"/>
       <w:r>
         <w:rPr>
           <w:rFonts w:asciiTheme="majorHAnsi" w:eastAsiaTheme="majorHAnsi" w:hAnsiTheme="majorHAnsi" w:cs="굴림"/>
@@ -6532,39 +5992,14 @@
           <w:rFonts w:asciiTheme="majorHAnsi" w:eastAsiaTheme="majorHAnsi" w:hAnsiTheme="majorHAnsi" w:cs="굴림체"/>
           <w:kern w:val="0"/>
         </w:rPr>
-        <w:t>Customers(</w:t>
-      </w:r>
-      <w:proofErr w:type="spellStart"/>
-      <w:r>
-        <w:rPr>
-          <w:rFonts w:asciiTheme="majorHAnsi" w:eastAsiaTheme="majorHAnsi" w:hAnsiTheme="majorHAnsi" w:cs="굴림체"/>
-          <w:kern w:val="0"/>
-        </w:rPr>
-        <w:t>CustomerID</w:t>
-      </w:r>
-      <w:proofErr w:type="spellEnd"/>
-      <w:r>
-        <w:rPr>
-          <w:rFonts w:asciiTheme="majorHAnsi" w:eastAsiaTheme="majorHAnsi" w:hAnsiTheme="majorHAnsi" w:cs="굴림체"/>
-          <w:kern w:val="0"/>
-        </w:rPr>
-        <w:t>)</w:t>
-      </w:r>
-      <w:proofErr w:type="spellStart"/>
-      <w:r>
-        <w:rPr>
-          <w:rFonts w:asciiTheme="majorHAnsi" w:eastAsiaTheme="majorHAnsi" w:hAnsiTheme="majorHAnsi" w:cs="굴림"/>
-          <w:kern w:val="0"/>
-        </w:rPr>
-        <w:t>를</w:t>
-      </w:r>
-      <w:proofErr w:type="spellEnd"/>
-      <w:r>
-        <w:rPr>
-          <w:rFonts w:asciiTheme="majorHAnsi" w:eastAsiaTheme="majorHAnsi" w:hAnsiTheme="majorHAnsi" w:cs="굴림"/>
-          <w:kern w:val="0"/>
-        </w:rPr>
-        <w:t xml:space="preserve"> 참조합니다.</w:t>
+        <w:t>Customers(CustomerID)</w:t>
+      </w:r>
+      <w:r>
+        <w:rPr>
+          <w:rFonts w:asciiTheme="majorHAnsi" w:eastAsiaTheme="majorHAnsi" w:hAnsiTheme="majorHAnsi" w:cs="굴림"/>
+          <w:kern w:val="0"/>
+        </w:rPr>
+        <w:t>를 참조합니다.</w:t>
       </w:r>
     </w:p>
     <w:p>
@@ -6584,7 +6019,6 @@
           <w:kern w:val="0"/>
         </w:rPr>
       </w:pPr>
-      <w:proofErr w:type="spellStart"/>
       <w:r>
         <w:rPr>
           <w:rFonts w:asciiTheme="majorHAnsi" w:eastAsiaTheme="majorHAnsi" w:hAnsiTheme="majorHAnsi" w:cs="굴림체"/>
@@ -6592,7 +6026,6 @@
         </w:rPr>
         <w:t>PaymentDate</w:t>
       </w:r>
-      <w:proofErr w:type="spellEnd"/>
       <w:r>
         <w:rPr>
           <w:rFonts w:asciiTheme="majorHAnsi" w:eastAsiaTheme="majorHAnsi" w:hAnsiTheme="majorHAnsi" w:cs="굴림"/>
@@ -16170,6 +15603,15 @@
 </file>
 
 <file path=customXml/item2.xml><?xml version="1.0" encoding="utf-8"?>
+<?mso-contentType ?>
+<FormTemplates xmlns="http://schemas.microsoft.com/sharepoint/v3/contenttype/forms">
+  <Display>DocumentLibraryForm</Display>
+  <Edit>DocumentLibraryForm</Edit>
+  <New>DocumentLibraryForm</New>
+</FormTemplates>
+</file>
+
+<file path=customXml/item3.xml><?xml version="1.0" encoding="utf-8"?>
 <ct:contentTypeSchema xmlns:ct="http://schemas.microsoft.com/office/2006/metadata/contentType" xmlns:ma="http://schemas.microsoft.com/office/2006/metadata/properties/metaAttributes" ct:_="" ma:_="" ma:contentTypeName="문서" ma:contentTypeID="0x0101003BFEDEC2EBD69440A7146A7A2FB09AF5" ma:contentTypeVersion="2" ma:contentTypeDescription="새 문서를 만듭니다." ma:contentTypeScope="" ma:versionID="4d1ce9324a5064849cd51ad68eb02f11">
   <xsd:schema xmlns:xsd="http://www.w3.org/2001/XMLSchema" xmlns:xs="http://www.w3.org/2001/XMLSchema" xmlns:p="http://schemas.microsoft.com/office/2006/metadata/properties" xmlns:ns3="af8c5e50-f5f3-48c8-9a68-7750391eda69" targetNamespace="http://schemas.microsoft.com/office/2006/metadata/properties" ma:root="true" ma:fieldsID="1c71882a79395bd29faf3c1c6447756a" ns3:_="">
     <xsd:import namespace="af8c5e50-f5f3-48c8-9a68-7750391eda69"/>
@@ -16301,23 +15743,14 @@
 </ct:contentTypeSchema>
 </file>
 
-<file path=customXml/item3.xml><?xml version="1.0" encoding="utf-8"?>
-<?mso-contentType ?>
-<FormTemplates xmlns="http://schemas.microsoft.com/sharepoint/v3/contenttype/forms">
-  <Display>DocumentLibraryForm</Display>
-  <Edit>DocumentLibraryForm</Edit>
-  <New>DocumentLibraryForm</New>
-</FormTemplates>
+<file path=customXml/item4.xml><?xml version="1.0" encoding="utf-8"?>
+<b:Sources xmlns:b="http://schemas.openxmlformats.org/officeDocument/2006/bibliography" xmlns="http://schemas.openxmlformats.org/officeDocument/2006/bibliography" SelectedStyle="\APA.XSL" StyleName="APA"/>
 </file>
 
-<file path=customXml/item4.xml><?xml version="1.0" encoding="utf-8"?>
+<file path=customXml/item5.xml><?xml version="1.0" encoding="utf-8"?>
 <p:properties xmlns:p="http://schemas.microsoft.com/office/2006/metadata/properties" xmlns:xsi="http://www.w3.org/2001/XMLSchema-instance" xmlns:pc="http://schemas.microsoft.com/office/infopath/2007/PartnerControls">
   <documentManagement/>
 </p:properties>
-</file>
-
-<file path=customXml/item5.xml><?xml version="1.0" encoding="utf-8"?>
-<b:Sources xmlns:b="http://schemas.openxmlformats.org/officeDocument/2006/bibliography" xmlns="http://schemas.openxmlformats.org/officeDocument/2006/bibliography" SelectedStyle="\APA.XSL" StyleName="APA"/>
 </file>
 
 <file path=customXml/itemProps1.xml><?xml version="1.0" encoding="utf-8"?>
@@ -16329,6 +15762,14 @@
 </file>
 
 <file path=customXml/itemProps2.xml><?xml version="1.0" encoding="utf-8"?>
+<ds:datastoreItem xmlns:ds="http://schemas.openxmlformats.org/officeDocument/2006/customXml" ds:itemID="{87009505-39F6-4EAB-A7C1-08781EDCF934}">
+  <ds:schemaRefs>
+    <ds:schemaRef ds:uri="http://schemas.microsoft.com/sharepoint/v3/contenttype/forms"/>
+  </ds:schemaRefs>
+</ds:datastoreItem>
+</file>
+
+<file path=customXml/itemProps3.xml><?xml version="1.0" encoding="utf-8"?>
 <ds:datastoreItem xmlns:ds="http://schemas.openxmlformats.org/officeDocument/2006/customXml" ds:itemID="{BA62F602-3EE5-4C38-8C3A-46007249B52E}">
   <ds:schemaRefs>
     <ds:schemaRef ds:uri="http://schemas.microsoft.com/office/2006/metadata/contentType"/>
@@ -16346,27 +15787,19 @@
 </ds:datastoreItem>
 </file>
 
-<file path=customXml/itemProps3.xml><?xml version="1.0" encoding="utf-8"?>
-<ds:datastoreItem xmlns:ds="http://schemas.openxmlformats.org/officeDocument/2006/customXml" ds:itemID="{87009505-39F6-4EAB-A7C1-08781EDCF934}">
+<file path=customXml/itemProps4.xml><?xml version="1.0" encoding="utf-8"?>
+<ds:datastoreItem xmlns:ds="http://schemas.openxmlformats.org/officeDocument/2006/customXml" ds:itemID="{55C2D997-AA64-4A98-9AC7-1971EB957835}">
   <ds:schemaRefs>
-    <ds:schemaRef ds:uri="http://schemas.microsoft.com/sharepoint/v3/contenttype/forms"/>
+    <ds:schemaRef ds:uri="http://schemas.openxmlformats.org/officeDocument/2006/bibliography"/>
   </ds:schemaRefs>
 </ds:datastoreItem>
 </file>
 
-<file path=customXml/itemProps4.xml><?xml version="1.0" encoding="utf-8"?>
+<file path=customXml/itemProps5.xml><?xml version="1.0" encoding="utf-8"?>
 <ds:datastoreItem xmlns:ds="http://schemas.openxmlformats.org/officeDocument/2006/customXml" ds:itemID="{7D9320B1-53A8-4F73-B651-1E5A67B3796F}">
   <ds:schemaRefs>
     <ds:schemaRef ds:uri="http://schemas.microsoft.com/office/2006/metadata/properties"/>
     <ds:schemaRef ds:uri="http://schemas.microsoft.com/office/infopath/2007/PartnerControls"/>
   </ds:schemaRefs>
 </ds:datastoreItem>
-</file>
-
-<file path=customXml/itemProps5.xml><?xml version="1.0" encoding="utf-8"?>
-<ds:datastoreItem xmlns:ds="http://schemas.openxmlformats.org/officeDocument/2006/customXml" ds:itemID="{55C2D997-AA64-4A98-9AC7-1971EB957835}">
-  <ds:schemaRefs>
-    <ds:schemaRef ds:uri="http://schemas.openxmlformats.org/officeDocument/2006/bibliography"/>
-  </ds:schemaRefs>
-</ds:datastoreItem>
 </file>
</xml_diff>